<commit_message>
Updated paper to turn in.
</commit_message>
<xml_diff>
--- a/CS1632Deliverable3.docx
+++ b/CS1632Deliverable3.docx
@@ -115,25 +115,53 @@
           <w:sz w:val="32"/>
           <w:szCs w:val="32"/>
         </w:rPr>
-        <w:t>Alex Honeygosky</w:t>
+        <w:t xml:space="preserve">Alex </w:t>
       </w:r>
-    </w:p>
-    <w:p>
-      <w:pPr>
-        <w:jc w:val="center"/>
-        <w:rPr>
-          <w:rFonts w:ascii="Times New Roman" w:hAnsi="Times New Roman" w:cs="Times New Roman"/>
-          <w:sz w:val="32"/>
-          <w:szCs w:val="32"/>
-        </w:rPr>
-      </w:pPr>
+      <w:proofErr w:type="spellStart"/>
       <w:r>
         <w:rPr>
           <w:rFonts w:ascii="Times New Roman" w:hAnsi="Times New Roman" w:cs="Times New Roman"/>
           <w:sz w:val="32"/>
           <w:szCs w:val="32"/>
         </w:rPr>
-        <w:t>CS 1632 - DELIVERABLE 3: Systems Testing A Web Application</w:t>
+        <w:t>Honeygosky</w:t>
+      </w:r>
+      <w:proofErr w:type="spellEnd"/>
+    </w:p>
+    <w:p>
+      <w:pPr>
+        <w:jc w:val="center"/>
+        <w:rPr>
+          <w:rFonts w:ascii="Times New Roman" w:hAnsi="Times New Roman" w:cs="Times New Roman"/>
+          <w:sz w:val="32"/>
+          <w:szCs w:val="32"/>
+        </w:rPr>
+      </w:pPr>
+      <w:r>
+        <w:rPr>
+          <w:rFonts w:ascii="Times New Roman" w:hAnsi="Times New Roman" w:cs="Times New Roman"/>
+          <w:sz w:val="32"/>
+          <w:szCs w:val="32"/>
+        </w:rPr>
+        <w:t xml:space="preserve">CS 1632 - DELIVERABLE 3: Systems Testing </w:t>
+      </w:r>
+      <w:proofErr w:type="gramStart"/>
+      <w:r>
+        <w:rPr>
+          <w:rFonts w:ascii="Times New Roman" w:hAnsi="Times New Roman" w:cs="Times New Roman"/>
+          <w:sz w:val="32"/>
+          <w:szCs w:val="32"/>
+        </w:rPr>
+        <w:t>A</w:t>
+      </w:r>
+      <w:proofErr w:type="gramEnd"/>
+      <w:r>
+        <w:rPr>
+          <w:rFonts w:ascii="Times New Roman" w:hAnsi="Times New Roman" w:cs="Times New Roman"/>
+          <w:sz w:val="32"/>
+          <w:szCs w:val="32"/>
+        </w:rPr>
+        <w:t xml:space="preserve"> Web Application</w:t>
       </w:r>
     </w:p>
     <w:p>
@@ -317,8 +345,6 @@
         </w:rPr>
         <w:t>Running all 20 tests should only involve running the HoodPopperTestSuite.java file after compiling HoodPopperTests.java and HoodPopperTestSuite.java. Alternatively, the tests can be run using the HoodPopperTestRunner.java file after that file is compiled along with HoodPopperTests.java.</w:t>
       </w:r>
-      <w:bookmarkStart w:id="0" w:name="_GoBack"/>
-      <w:bookmarkEnd w:id="0"/>
     </w:p>
     <w:p>
       <w:pPr>
@@ -446,33 +472,8 @@
           <w:szCs w:val="24"/>
         </w:rPr>
       </w:pPr>
-    </w:p>
-    <w:p>
-      <w:pPr>
-        <w:rPr>
-          <w:rFonts w:ascii="Times New Roman" w:hAnsi="Times New Roman" w:cs="Times New Roman"/>
-          <w:sz w:val="24"/>
-          <w:szCs w:val="24"/>
-        </w:rPr>
-      </w:pPr>
-    </w:p>
-    <w:p>
-      <w:pPr>
-        <w:rPr>
-          <w:rFonts w:ascii="Times New Roman" w:hAnsi="Times New Roman" w:cs="Times New Roman"/>
-          <w:sz w:val="24"/>
-          <w:szCs w:val="24"/>
-        </w:rPr>
-      </w:pPr>
-    </w:p>
-    <w:p>
-      <w:pPr>
-        <w:rPr>
-          <w:rFonts w:ascii="Times New Roman" w:hAnsi="Times New Roman" w:cs="Times New Roman"/>
-          <w:sz w:val="24"/>
-          <w:szCs w:val="24"/>
-        </w:rPr>
-      </w:pPr>
+      <w:bookmarkStart w:id="0" w:name="_GoBack"/>
+      <w:bookmarkEnd w:id="0"/>
     </w:p>
     <w:p>
       <w:pPr>
@@ -491,6 +492,7 @@
           <w:szCs w:val="24"/>
           <w:u w:val="single"/>
         </w:rPr>
+        <w:lastRenderedPageBreak/>
         <w:t>Testing Screenshot</w:t>
       </w:r>
     </w:p>

</xml_diff>